<commit_message>
Added Android with Kotlin materials , projects and iOS with Swift
</commit_message>
<xml_diff>
--- a/ANDROID WITH KOTLIN/MATERIALS/Retrofit_API_Implementation.docx
+++ b/ANDROID WITH KOTLIN/MATERIALS/Retrofit_API_Implementation.docx
@@ -37,23 +37,19 @@
       <w:r>
         <w:t xml:space="preserve">Add the following dependencies to your </w:t>
       </w:r>
-      <w:proofErr w:type="spellStart"/>
       <w:proofErr w:type="gramStart"/>
       <w:r>
         <w:t>build.gradle</w:t>
       </w:r>
-      <w:proofErr w:type="spellEnd"/>
       <w:proofErr w:type="gramEnd"/>
       <w:r>
         <w:t xml:space="preserve"> file:</w:t>
       </w:r>
     </w:p>
     <w:p>
-      <w:proofErr w:type="spellStart"/>
       <w:r>
         <w:t>kotlin</w:t>
       </w:r>
-      <w:proofErr w:type="spellEnd"/>
     </w:p>
     <w:p>
       <w:r>
@@ -116,23 +112,13 @@
     </w:p>
     <w:p>
       <w:r>
-        <w:t xml:space="preserve">Create a data class for the API response, e.g., </w:t>
-      </w:r>
-      <w:proofErr w:type="spellStart"/>
-      <w:r>
-        <w:t>User.kt</w:t>
-      </w:r>
-      <w:proofErr w:type="spellEnd"/>
-      <w:r>
-        <w:t>:</w:t>
-      </w:r>
-    </w:p>
-    <w:p>
-      <w:proofErr w:type="spellStart"/>
+        <w:t>Create a data class for the API response, e.g., User.kt:</w:t>
+      </w:r>
+    </w:p>
+    <w:p>
       <w:r>
         <w:t>kotlin</w:t>
       </w:r>
-      <w:proofErr w:type="spellEnd"/>
     </w:p>
     <w:p>
       <w:r>
@@ -151,41 +137,17 @@
     </w:p>
     <w:p>
       <w:r>
-        <w:t xml:space="preserve">    </w:t>
-      </w:r>
-      <w:proofErr w:type="spellStart"/>
-      <w:r>
-        <w:t>val</w:t>
-      </w:r>
-      <w:proofErr w:type="spellEnd"/>
-      <w:r>
-        <w:t xml:space="preserve"> id: Int,</w:t>
-      </w:r>
-    </w:p>
-    <w:p>
-      <w:r>
-        <w:t xml:space="preserve">    </w:t>
-      </w:r>
-      <w:proofErr w:type="spellStart"/>
-      <w:r>
-        <w:t>val</w:t>
-      </w:r>
-      <w:proofErr w:type="spellEnd"/>
-      <w:r>
-        <w:t xml:space="preserve"> name: String,</w:t>
-      </w:r>
-    </w:p>
-    <w:p>
-      <w:r>
-        <w:t xml:space="preserve">    </w:t>
-      </w:r>
-      <w:proofErr w:type="spellStart"/>
-      <w:r>
-        <w:t>val</w:t>
-      </w:r>
-      <w:proofErr w:type="spellEnd"/>
-      <w:r>
-        <w:t xml:space="preserve"> email: String</w:t>
+        <w:t xml:space="preserve">    val id: Int,</w:t>
+      </w:r>
+    </w:p>
+    <w:p>
+      <w:r>
+        <w:t xml:space="preserve">    val name: String,</w:t>
+      </w:r>
+    </w:p>
+    <w:p>
+      <w:r>
+        <w:t xml:space="preserve">    val email: String</w:t>
       </w:r>
     </w:p>
     <w:p>
@@ -210,23 +172,13 @@
     </w:p>
     <w:p>
       <w:r>
-        <w:t xml:space="preserve">Create a Retrofit interface, </w:t>
-      </w:r>
-      <w:proofErr w:type="spellStart"/>
-      <w:r>
-        <w:t>ApiService.kt</w:t>
-      </w:r>
-      <w:proofErr w:type="spellEnd"/>
-      <w:r>
-        <w:t>:</w:t>
-      </w:r>
-    </w:p>
-    <w:p>
-      <w:proofErr w:type="spellStart"/>
+        <w:t>Create a Retrofit interface, ApiService.kt:</w:t>
+      </w:r>
+    </w:p>
+    <w:p>
       <w:r>
         <w:t>kotlin</w:t>
       </w:r>
-      <w:proofErr w:type="spellEnd"/>
     </w:p>
     <w:p>
       <w:r>
@@ -246,15 +198,7 @@
     <w:p/>
     <w:p>
       <w:r>
-        <w:t xml:space="preserve">interface </w:t>
-      </w:r>
-      <w:proofErr w:type="spellStart"/>
-      <w:r>
-        <w:t>ApiService</w:t>
-      </w:r>
-      <w:proofErr w:type="spellEnd"/>
-      <w:r>
-        <w:t xml:space="preserve"> {</w:t>
+        <w:t>interface ApiService {</w:t>
       </w:r>
     </w:p>
     <w:p>
@@ -266,14 +210,9 @@
       <w:r>
         <w:t xml:space="preserve">    fun </w:t>
       </w:r>
-      <w:proofErr w:type="spellStart"/>
-      <w:proofErr w:type="gramStart"/>
-      <w:r>
-        <w:t>getUsers</w:t>
-      </w:r>
-      <w:proofErr w:type="spellEnd"/>
-      <w:r>
-        <w:t>(</w:t>
+      <w:proofErr w:type="gramStart"/>
+      <w:r>
+        <w:t>getUsers(</w:t>
       </w:r>
       <w:proofErr w:type="gramEnd"/>
       <w:r>
@@ -302,23 +241,13 @@
     </w:p>
     <w:p>
       <w:r>
-        <w:t xml:space="preserve">Create a singleton object for Retrofit, </w:t>
-      </w:r>
-      <w:proofErr w:type="spellStart"/>
-      <w:r>
-        <w:t>RetrofitClient.kt</w:t>
-      </w:r>
-      <w:proofErr w:type="spellEnd"/>
-      <w:r>
-        <w:t>:</w:t>
-      </w:r>
-    </w:p>
-    <w:p>
-      <w:proofErr w:type="spellStart"/>
+        <w:t>Create a singleton object for Retrofit, RetrofitClient.kt:</w:t>
+      </w:r>
+    </w:p>
+    <w:p>
       <w:r>
         <w:t>kotlin</w:t>
       </w:r>
-      <w:proofErr w:type="spellEnd"/>
     </w:p>
     <w:p>
       <w:r>
@@ -346,69 +275,60 @@
     <w:p/>
     <w:p>
       <w:r>
-        <w:t xml:space="preserve">object </w:t>
-      </w:r>
-      <w:proofErr w:type="spellStart"/>
-      <w:r>
-        <w:t>RetrofitClient</w:t>
-      </w:r>
-      <w:proofErr w:type="spellEnd"/>
-      <w:r>
-        <w:t xml:space="preserve"> {</w:t>
-      </w:r>
-    </w:p>
-    <w:p>
-      <w:r>
-        <w:t xml:space="preserve">    private </w:t>
-      </w:r>
-      <w:proofErr w:type="spellStart"/>
-      <w:r>
-        <w:t>const</w:t>
-      </w:r>
-      <w:proofErr w:type="spellEnd"/>
-      <w:r>
-        <w:t xml:space="preserve"> </w:t>
-      </w:r>
-      <w:proofErr w:type="spellStart"/>
-      <w:r>
-        <w:t>val</w:t>
-      </w:r>
-      <w:proofErr w:type="spellEnd"/>
-      <w:r>
-        <w:t xml:space="preserve"> BASE_URL = "https://jsonplaceholder.typicode.com/"</w:t>
+        <w:t>object RetrofitClient {</w:t>
+      </w:r>
+    </w:p>
+    <w:p>
+      <w:r>
+        <w:t xml:space="preserve">    private const val BASE_URL = "https://jsonplaceholder.typicode.com/"</w:t>
       </w:r>
     </w:p>
     <w:p/>
     <w:p>
       <w:r>
-        <w:t xml:space="preserve">    </w:t>
-      </w:r>
-      <w:proofErr w:type="spellStart"/>
-      <w:r>
-        <w:t>val</w:t>
-      </w:r>
-      <w:proofErr w:type="spellEnd"/>
-      <w:r>
-        <w:t xml:space="preserve"> instance: </w:t>
-      </w:r>
-      <w:proofErr w:type="spellStart"/>
-      <w:r>
-        <w:t>ApiService</w:t>
-      </w:r>
-      <w:proofErr w:type="spellEnd"/>
-      <w:r>
-        <w:t xml:space="preserve"> by lazy {</w:t>
-      </w:r>
-    </w:p>
-    <w:p>
-      <w:r>
-        <w:t xml:space="preserve">        </w:t>
-      </w:r>
-      <w:proofErr w:type="spellStart"/>
-      <w:r>
-        <w:t>Retrofit.Builder</w:t>
-      </w:r>
-      <w:proofErr w:type="spellEnd"/>
+        <w:t xml:space="preserve">    val instance: ApiService by lazy {</w:t>
+      </w:r>
+    </w:p>
+    <w:p>
+      <w:r>
+        <w:t xml:space="preserve">        Retrofit.Builder()</w:t>
+      </w:r>
+    </w:p>
+    <w:p>
+      <w:r>
+        <w:t xml:space="preserve">            </w:t>
+      </w:r>
+      <w:proofErr w:type="gramStart"/>
+      <w:r>
+        <w:t>.baseUrl</w:t>
+      </w:r>
+      <w:proofErr w:type="gramEnd"/>
+      <w:r>
+        <w:t>(BASE_URL)</w:t>
+      </w:r>
+    </w:p>
+    <w:p>
+      <w:r>
+        <w:t xml:space="preserve">            </w:t>
+      </w:r>
+      <w:proofErr w:type="gramStart"/>
+      <w:r>
+        <w:t>.addConverterFactory</w:t>
+      </w:r>
+      <w:proofErr w:type="gramEnd"/>
+      <w:r>
+        <w:t>(GsonConverterFactory.create())</w:t>
+      </w:r>
+    </w:p>
+    <w:p>
+      <w:r>
+        <w:t xml:space="preserve">            </w:t>
+      </w:r>
+      <w:proofErr w:type="gramStart"/>
+      <w:r>
+        <w:t>.build</w:t>
+      </w:r>
+      <w:proofErr w:type="gramEnd"/>
       <w:r>
         <w:t>()</w:t>
       </w:r>
@@ -419,76 +339,11 @@
       </w:r>
       <w:proofErr w:type="gramStart"/>
       <w:r>
-        <w:t>.</w:t>
-      </w:r>
-      <w:proofErr w:type="spellStart"/>
-      <w:r>
-        <w:t>baseUrl</w:t>
-      </w:r>
-      <w:proofErr w:type="spellEnd"/>
-      <w:proofErr w:type="gramEnd"/>
-      <w:r>
-        <w:t>(BASE_URL)</w:t>
-      </w:r>
-    </w:p>
-    <w:p>
-      <w:r>
-        <w:t xml:space="preserve">            </w:t>
-      </w:r>
-      <w:proofErr w:type="gramStart"/>
-      <w:r>
-        <w:t>.</w:t>
-      </w:r>
-      <w:proofErr w:type="spellStart"/>
-      <w:r>
-        <w:t>addConverterFactory</w:t>
-      </w:r>
-      <w:proofErr w:type="spellEnd"/>
-      <w:proofErr w:type="gramEnd"/>
-      <w:r>
-        <w:t>(</w:t>
-      </w:r>
-      <w:proofErr w:type="spellStart"/>
-      <w:r>
-        <w:t>GsonConverterFactory.create</w:t>
-      </w:r>
-      <w:proofErr w:type="spellEnd"/>
-      <w:r>
-        <w:t>())</w:t>
-      </w:r>
-    </w:p>
-    <w:p>
-      <w:r>
-        <w:t xml:space="preserve">            </w:t>
-      </w:r>
-      <w:proofErr w:type="gramStart"/>
-      <w:r>
-        <w:t>.build</w:t>
-      </w:r>
-      <w:proofErr w:type="gramEnd"/>
-      <w:r>
-        <w:t>()</w:t>
-      </w:r>
-    </w:p>
-    <w:p>
-      <w:r>
-        <w:t xml:space="preserve">            </w:t>
-      </w:r>
-      <w:proofErr w:type="gramStart"/>
-      <w:r>
         <w:t>.create</w:t>
       </w:r>
       <w:proofErr w:type="gramEnd"/>
       <w:r>
-        <w:t>(</w:t>
-      </w:r>
-      <w:proofErr w:type="spellStart"/>
-      <w:r>
-        <w:t>ApiService</w:t>
-      </w:r>
-      <w:proofErr w:type="spellEnd"/>
-      <w:r>
-        <w:t>::class.java)</w:t>
+        <w:t>(ApiService::class.java)</w:t>
       </w:r>
     </w:p>
     <w:p>
@@ -518,23 +373,13 @@
     </w:p>
     <w:p>
       <w:r>
-        <w:t xml:space="preserve">In your activity (e.g., </w:t>
-      </w:r>
-      <w:proofErr w:type="spellStart"/>
-      <w:r>
-        <w:t>MainActivity.kt</w:t>
-      </w:r>
-      <w:proofErr w:type="spellEnd"/>
-      <w:r>
-        <w:t>), fetch and display the data:</w:t>
-      </w:r>
-    </w:p>
-    <w:p>
-      <w:proofErr w:type="spellStart"/>
+        <w:t>In your activity (e.g., MainActivity.kt), fetch and display the data:</w:t>
+      </w:r>
+    </w:p>
+    <w:p>
       <w:r>
         <w:t>kotlin</w:t>
       </w:r>
-      <w:proofErr w:type="spellEnd"/>
     </w:p>
     <w:p>
       <w:r>
@@ -543,75 +388,62 @@
     </w:p>
     <w:p>
       <w:r>
+        <w:t>import android.</w:t>
+      </w:r>
+      <w:proofErr w:type="gramStart"/>
+      <w:r>
+        <w:t>os.Bundle</w:t>
+      </w:r>
+      <w:proofErr w:type="gramEnd"/>
+    </w:p>
+    <w:p>
+      <w:r>
         <w:t xml:space="preserve">import </w:t>
       </w:r>
-      <w:proofErr w:type="spellStart"/>
-      <w:r>
-        <w:t>android.</w:t>
-      </w:r>
-      <w:proofErr w:type="gramStart"/>
-      <w:r>
-        <w:t>os.Bundle</w:t>
-      </w:r>
-      <w:proofErr w:type="spellEnd"/>
-      <w:proofErr w:type="gramEnd"/>
+      <w:proofErr w:type="gramStart"/>
+      <w:r>
+        <w:t>android.widget</w:t>
+      </w:r>
+      <w:proofErr w:type="gramEnd"/>
+      <w:r>
+        <w:t>.Toast</w:t>
+      </w:r>
     </w:p>
     <w:p>
       <w:r>
         <w:t xml:space="preserve">import </w:t>
       </w:r>
-      <w:proofErr w:type="spellStart"/>
-      <w:proofErr w:type="gramStart"/>
-      <w:r>
-        <w:t>android.widget</w:t>
-      </w:r>
-      <w:proofErr w:type="gramEnd"/>
-      <w:r>
-        <w:t>.Toast</w:t>
-      </w:r>
-      <w:proofErr w:type="spellEnd"/>
+      <w:proofErr w:type="gramStart"/>
+      <w:r>
+        <w:t>androidx.appcompat.app.AppCompatActivity</w:t>
+      </w:r>
+      <w:proofErr w:type="gramEnd"/>
     </w:p>
     <w:p>
       <w:r>
         <w:t xml:space="preserve">import </w:t>
       </w:r>
-      <w:proofErr w:type="spellStart"/>
-      <w:proofErr w:type="gramStart"/>
-      <w:r>
-        <w:t>androidx.appcompat.app.AppCompatActivity</w:t>
-      </w:r>
-      <w:proofErr w:type="spellEnd"/>
-      <w:proofErr w:type="gramEnd"/>
+      <w:proofErr w:type="gramStart"/>
+      <w:r>
+        <w:t>androidx.recyclerview</w:t>
+      </w:r>
+      <w:proofErr w:type="gramEnd"/>
+      <w:r>
+        <w:t>.widget.LinearLayoutManager</w:t>
+      </w:r>
     </w:p>
     <w:p>
       <w:r>
         <w:t xml:space="preserve">import </w:t>
       </w:r>
-      <w:proofErr w:type="spellStart"/>
       <w:proofErr w:type="gramStart"/>
       <w:r>
         <w:t>androidx.recyclerview</w:t>
       </w:r>
       <w:proofErr w:type="gramEnd"/>
       <w:r>
-        <w:t>.widget.LinearLayoutManager</w:t>
-      </w:r>
-      <w:proofErr w:type="spellEnd"/>
-    </w:p>
-    <w:p>
-      <w:r>
-        <w:t xml:space="preserve">import </w:t>
-      </w:r>
-      <w:proofErr w:type="spellStart"/>
-      <w:proofErr w:type="gramStart"/>
-      <w:r>
-        <w:t>androidx.recyclerview</w:t>
-      </w:r>
-      <w:proofErr w:type="gramEnd"/>
-      <w:r>
         <w:t>.widget.RecyclerView</w:t>
       </w:r>
-      <w:proofErr w:type="spellEnd"/>
     </w:p>
     <w:p>
       <w:r>
@@ -633,428 +465,222 @@
       <w:r>
         <w:t xml:space="preserve">class </w:t>
       </w:r>
-      <w:proofErr w:type="spellStart"/>
-      <w:proofErr w:type="gramStart"/>
-      <w:r>
-        <w:t>MainActivity</w:t>
-      </w:r>
-      <w:proofErr w:type="spellEnd"/>
-      <w:r>
-        <w:t xml:space="preserve"> :</w:t>
-      </w:r>
-      <w:proofErr w:type="gramEnd"/>
-      <w:r>
-        <w:t xml:space="preserve"> </w:t>
-      </w:r>
-      <w:proofErr w:type="spellStart"/>
-      <w:r>
-        <w:t>AppCompatActivity</w:t>
-      </w:r>
-      <w:proofErr w:type="spellEnd"/>
-      <w:r>
-        <w:t>() {</w:t>
+      <w:proofErr w:type="gramStart"/>
+      <w:r>
+        <w:t>MainActivity :</w:t>
+      </w:r>
+      <w:proofErr w:type="gramEnd"/>
+      <w:r>
+        <w:t xml:space="preserve"> AppCompatActivity() {</w:t>
       </w:r>
     </w:p>
     <w:p/>
     <w:p>
       <w:r>
-        <w:t xml:space="preserve">    private </w:t>
-      </w:r>
-      <w:proofErr w:type="spellStart"/>
-      <w:r>
-        <w:t>lateinit</w:t>
-      </w:r>
-      <w:proofErr w:type="spellEnd"/>
-      <w:r>
-        <w:t xml:space="preserve"> var </w:t>
-      </w:r>
-      <w:proofErr w:type="spellStart"/>
-      <w:r>
-        <w:t>recyclerView</w:t>
-      </w:r>
-      <w:proofErr w:type="spellEnd"/>
-      <w:r>
-        <w:t xml:space="preserve">: </w:t>
-      </w:r>
-      <w:proofErr w:type="spellStart"/>
-      <w:r>
-        <w:t>RecyclerView</w:t>
-      </w:r>
-      <w:proofErr w:type="spellEnd"/>
-    </w:p>
-    <w:p>
-      <w:r>
-        <w:t xml:space="preserve">    private </w:t>
-      </w:r>
-      <w:proofErr w:type="spellStart"/>
-      <w:r>
-        <w:t>lateinit</w:t>
-      </w:r>
-      <w:proofErr w:type="spellEnd"/>
-      <w:r>
-        <w:t xml:space="preserve"> var </w:t>
-      </w:r>
-      <w:proofErr w:type="spellStart"/>
-      <w:r>
-        <w:t>userAdapter</w:t>
-      </w:r>
-      <w:proofErr w:type="spellEnd"/>
-      <w:r>
-        <w:t xml:space="preserve">: </w:t>
-      </w:r>
-      <w:proofErr w:type="spellStart"/>
-      <w:r>
-        <w:t>UserAdapter</w:t>
-      </w:r>
-      <w:proofErr w:type="spellEnd"/>
+        <w:t xml:space="preserve">    private lateinit var recyclerView: RecyclerView</w:t>
+      </w:r>
+    </w:p>
+    <w:p>
+      <w:r>
+        <w:t xml:space="preserve">    private lateinit var userAdapter: UserAdapter</w:t>
+      </w:r>
     </w:p>
     <w:p/>
     <w:p>
       <w:r>
         <w:t xml:space="preserve">    override fun </w:t>
       </w:r>
-      <w:proofErr w:type="spellStart"/>
-      <w:proofErr w:type="gramStart"/>
-      <w:r>
-        <w:t>onCreate</w:t>
-      </w:r>
-      <w:proofErr w:type="spellEnd"/>
-      <w:r>
-        <w:t>(</w:t>
-      </w:r>
-      <w:proofErr w:type="spellStart"/>
-      <w:proofErr w:type="gramEnd"/>
-      <w:r>
-        <w:t>savedInstanceState</w:t>
-      </w:r>
-      <w:proofErr w:type="spellEnd"/>
-      <w:r>
-        <w:t>: Bundle?) {</w:t>
+      <w:proofErr w:type="gramStart"/>
+      <w:r>
+        <w:t>onCreate(</w:t>
+      </w:r>
+      <w:proofErr w:type="gramEnd"/>
+      <w:r>
+        <w:t>savedInstanceState: Bundle?) {</w:t>
       </w:r>
     </w:p>
     <w:p>
       <w:r>
         <w:t xml:space="preserve">        </w:t>
       </w:r>
-      <w:proofErr w:type="spellStart"/>
       <w:proofErr w:type="gramStart"/>
       <w:r>
         <w:t>super.onCreate</w:t>
       </w:r>
-      <w:proofErr w:type="spellEnd"/>
-      <w:proofErr w:type="gramEnd"/>
-      <w:r>
-        <w:t>(</w:t>
-      </w:r>
-      <w:proofErr w:type="spellStart"/>
-      <w:r>
-        <w:t>savedInstanceState</w:t>
-      </w:r>
-      <w:proofErr w:type="spellEnd"/>
+      <w:proofErr w:type="gramEnd"/>
+      <w:r>
+        <w:t>(savedInstanceState)</w:t>
+      </w:r>
+    </w:p>
+    <w:p>
+      <w:r>
+        <w:t xml:space="preserve">        setContentView(</w:t>
+      </w:r>
+      <w:proofErr w:type="gramStart"/>
+      <w:r>
+        <w:t>R.layout</w:t>
+      </w:r>
+      <w:proofErr w:type="gramEnd"/>
+      <w:r>
+        <w:t>.activity_main)</w:t>
+      </w:r>
+    </w:p>
+    <w:p/>
+    <w:p>
+      <w:r>
+        <w:lastRenderedPageBreak/>
+        <w:t xml:space="preserve">        recyclerView = findViewById(R.</w:t>
+      </w:r>
+      <w:proofErr w:type="gramStart"/>
+      <w:r>
+        <w:t>id.recyclerView</w:t>
+      </w:r>
+      <w:proofErr w:type="gramEnd"/>
       <w:r>
         <w:t>)</w:t>
       </w:r>
     </w:p>
     <w:p>
       <w:r>
+        <w:t xml:space="preserve">        recyclerView.layoutManager = LinearLayoutManager(this)</w:t>
+      </w:r>
+    </w:p>
+    <w:p/>
+    <w:p>
+      <w:r>
         <w:t xml:space="preserve">        </w:t>
       </w:r>
-      <w:proofErr w:type="spellStart"/>
-      <w:r>
-        <w:t>setContentView</w:t>
-      </w:r>
-      <w:proofErr w:type="spellEnd"/>
-      <w:r>
-        <w:t>(</w:t>
-      </w:r>
-      <w:proofErr w:type="spellStart"/>
-      <w:proofErr w:type="gramStart"/>
-      <w:r>
-        <w:t>R.layout</w:t>
-      </w:r>
-      <w:proofErr w:type="gramEnd"/>
-      <w:r>
-        <w:t>.activity_main</w:t>
-      </w:r>
-      <w:proofErr w:type="spellEnd"/>
+      <w:proofErr w:type="gramStart"/>
+      <w:r>
+        <w:t>fetchUsers(</w:t>
+      </w:r>
+      <w:proofErr w:type="gramEnd"/>
       <w:r>
         <w:t>)</w:t>
       </w:r>
     </w:p>
+    <w:p>
+      <w:r>
+        <w:t xml:space="preserve">    }</w:t>
+      </w:r>
+    </w:p>
     <w:p/>
     <w:p>
       <w:r>
-        <w:lastRenderedPageBreak/>
+        <w:t xml:space="preserve">    private fun </w:t>
+      </w:r>
+      <w:proofErr w:type="gramStart"/>
+      <w:r>
+        <w:t>fetchUsers(</w:t>
+      </w:r>
+      <w:proofErr w:type="gramEnd"/>
+      <w:r>
+        <w:t>) {</w:t>
+      </w:r>
+    </w:p>
+    <w:p>
+      <w:r>
         <w:t xml:space="preserve">        </w:t>
       </w:r>
-      <w:proofErr w:type="spellStart"/>
-      <w:r>
-        <w:t>recyclerView</w:t>
-      </w:r>
-      <w:proofErr w:type="spellEnd"/>
-      <w:r>
-        <w:t xml:space="preserve"> = </w:t>
-      </w:r>
-      <w:proofErr w:type="spellStart"/>
-      <w:r>
-        <w:t>findViewById</w:t>
-      </w:r>
-      <w:proofErr w:type="spellEnd"/>
-      <w:r>
-        <w:t>(</w:t>
-      </w:r>
-      <w:proofErr w:type="spellStart"/>
-      <w:r>
-        <w:t>R.</w:t>
-      </w:r>
-      <w:proofErr w:type="gramStart"/>
-      <w:r>
-        <w:t>id.recyclerView</w:t>
-      </w:r>
-      <w:proofErr w:type="spellEnd"/>
-      <w:proofErr w:type="gramEnd"/>
-      <w:r>
-        <w:t>)</w:t>
-      </w:r>
-    </w:p>
-    <w:p>
-      <w:r>
-        <w:t xml:space="preserve">        </w:t>
-      </w:r>
-      <w:proofErr w:type="spellStart"/>
-      <w:r>
-        <w:t>recyclerView.layoutManager</w:t>
-      </w:r>
-      <w:proofErr w:type="spellEnd"/>
-      <w:r>
-        <w:t xml:space="preserve"> = </w:t>
-      </w:r>
-      <w:proofErr w:type="spellStart"/>
-      <w:r>
-        <w:t>LinearLayoutManager</w:t>
-      </w:r>
-      <w:proofErr w:type="spellEnd"/>
-      <w:r>
-        <w:t>(this)</w:t>
+      <w:proofErr w:type="gramStart"/>
+      <w:r>
+        <w:t>RetrofitClient.instance.getUsers</w:t>
+      </w:r>
+      <w:proofErr w:type="gramEnd"/>
+      <w:r>
+        <w:t>().enqueue(object : Callback&lt;List&lt;User&gt;&gt; {</w:t>
+      </w:r>
+    </w:p>
+    <w:p>
+      <w:r>
+        <w:t xml:space="preserve">            override fun </w:t>
+      </w:r>
+      <w:proofErr w:type="gramStart"/>
+      <w:r>
+        <w:t>onResponse(</w:t>
+      </w:r>
+      <w:proofErr w:type="gramEnd"/>
+      <w:r>
+        <w:t>call: Call&lt;List&lt;User&gt;&gt;, response: Response&lt;List&lt;User&gt;&gt;) {</w:t>
+      </w:r>
+    </w:p>
+    <w:p>
+      <w:r>
+        <w:t xml:space="preserve">                if (</w:t>
+      </w:r>
+      <w:proofErr w:type="gramStart"/>
+      <w:r>
+        <w:t>response.isSuccessful</w:t>
+      </w:r>
+      <w:proofErr w:type="gramEnd"/>
+      <w:r>
+        <w:t>) {</w:t>
+      </w:r>
+    </w:p>
+    <w:p>
+      <w:r>
+        <w:t xml:space="preserve">                    </w:t>
+      </w:r>
+      <w:proofErr w:type="gramStart"/>
+      <w:r>
+        <w:t>response.body</w:t>
+      </w:r>
+      <w:proofErr w:type="gramEnd"/>
+      <w:r>
+        <w:t>()?.let { users -&gt;</w:t>
+      </w:r>
+    </w:p>
+    <w:p>
+      <w:r>
+        <w:t xml:space="preserve">                        userAdapter = UserAdapter(users)</w:t>
+      </w:r>
+    </w:p>
+    <w:p>
+      <w:r>
+        <w:t xml:space="preserve">                        recyclerView.adapter = userAdapter</w:t>
+      </w:r>
+    </w:p>
+    <w:p>
+      <w:r>
+        <w:t xml:space="preserve">                    }</w:t>
+      </w:r>
+    </w:p>
+    <w:p>
+      <w:r>
+        <w:t xml:space="preserve">                } else {</w:t>
+      </w:r>
+    </w:p>
+    <w:p>
+      <w:r>
+        <w:t xml:space="preserve">                    Toast.makeText(this@MainActivity, "Error: ${</w:t>
+      </w:r>
+      <w:proofErr w:type="gramStart"/>
+      <w:r>
+        <w:t>response.code</w:t>
+      </w:r>
+      <w:proofErr w:type="gramEnd"/>
+      <w:r>
+        <w:t>()}", Toast.LENGTH_SHORT).show()</w:t>
+      </w:r>
+    </w:p>
+    <w:p>
+      <w:r>
+        <w:t xml:space="preserve">                }</w:t>
+      </w:r>
+    </w:p>
+    <w:p>
+      <w:r>
+        <w:t xml:space="preserve">            }</w:t>
       </w:r>
     </w:p>
     <w:p/>
     <w:p>
       <w:r>
-        <w:t xml:space="preserve">        </w:t>
-      </w:r>
-      <w:proofErr w:type="spellStart"/>
-      <w:proofErr w:type="gramStart"/>
-      <w:r>
-        <w:t>fetchUsers</w:t>
-      </w:r>
-      <w:proofErr w:type="spellEnd"/>
-      <w:r>
-        <w:t>(</w:t>
-      </w:r>
-      <w:proofErr w:type="gramEnd"/>
-      <w:r>
-        <w:t>)</w:t>
-      </w:r>
-    </w:p>
-    <w:p>
-      <w:r>
-        <w:t xml:space="preserve">    }</w:t>
-      </w:r>
-    </w:p>
-    <w:p/>
-    <w:p>
-      <w:r>
-        <w:t xml:space="preserve">    private fun </w:t>
-      </w:r>
-      <w:proofErr w:type="spellStart"/>
-      <w:proofErr w:type="gramStart"/>
-      <w:r>
-        <w:t>fetchUsers</w:t>
-      </w:r>
-      <w:proofErr w:type="spellEnd"/>
-      <w:r>
-        <w:t>(</w:t>
-      </w:r>
-      <w:proofErr w:type="gramEnd"/>
-      <w:r>
-        <w:t>) {</w:t>
-      </w:r>
-    </w:p>
-    <w:p>
-      <w:r>
-        <w:t xml:space="preserve">        </w:t>
-      </w:r>
-      <w:proofErr w:type="spellStart"/>
-      <w:proofErr w:type="gramStart"/>
-      <w:r>
-        <w:t>RetrofitClient.instance.getUsers</w:t>
-      </w:r>
-      <w:proofErr w:type="spellEnd"/>
-      <w:proofErr w:type="gramEnd"/>
-      <w:r>
-        <w:t>().enqueue(object : Callback&lt;List&lt;User&gt;&gt; {</w:t>
-      </w:r>
-    </w:p>
-    <w:p>
-      <w:r>
         <w:t xml:space="preserve">            override fun </w:t>
       </w:r>
-      <w:proofErr w:type="spellStart"/>
-      <w:proofErr w:type="gramStart"/>
-      <w:r>
-        <w:t>onResponse</w:t>
-      </w:r>
-      <w:proofErr w:type="spellEnd"/>
-      <w:r>
-        <w:t>(</w:t>
-      </w:r>
-      <w:proofErr w:type="gramEnd"/>
-      <w:r>
-        <w:t>call: Call&lt;List&lt;User&gt;&gt;, response: Response&lt;List&lt;User&gt;&gt;) {</w:t>
-      </w:r>
-    </w:p>
-    <w:p>
-      <w:r>
-        <w:t xml:space="preserve">                if (</w:t>
-      </w:r>
-      <w:proofErr w:type="spellStart"/>
-      <w:proofErr w:type="gramStart"/>
-      <w:r>
-        <w:t>response.isSuccessful</w:t>
-      </w:r>
-      <w:proofErr w:type="spellEnd"/>
-      <w:proofErr w:type="gramEnd"/>
-      <w:r>
-        <w:t>) {</w:t>
-      </w:r>
-    </w:p>
-    <w:p>
-      <w:r>
-        <w:t xml:space="preserve">                    </w:t>
-      </w:r>
-      <w:proofErr w:type="spellStart"/>
-      <w:proofErr w:type="gramStart"/>
-      <w:r>
-        <w:t>response.body</w:t>
-      </w:r>
-      <w:proofErr w:type="spellEnd"/>
-      <w:proofErr w:type="gramEnd"/>
-      <w:r>
-        <w:t>()?.let { users -&gt;</w:t>
-      </w:r>
-    </w:p>
-    <w:p>
-      <w:r>
-        <w:t xml:space="preserve">                        </w:t>
-      </w:r>
-      <w:proofErr w:type="spellStart"/>
-      <w:r>
-        <w:t>userAdapter</w:t>
-      </w:r>
-      <w:proofErr w:type="spellEnd"/>
-      <w:r>
-        <w:t xml:space="preserve"> = </w:t>
-      </w:r>
-      <w:proofErr w:type="spellStart"/>
-      <w:r>
-        <w:t>UserAdapter</w:t>
-      </w:r>
-      <w:proofErr w:type="spellEnd"/>
-      <w:r>
-        <w:t>(users)</w:t>
-      </w:r>
-    </w:p>
-    <w:p>
-      <w:r>
-        <w:t xml:space="preserve">                        </w:t>
-      </w:r>
-      <w:proofErr w:type="spellStart"/>
-      <w:r>
-        <w:t>recyclerView.adapter</w:t>
-      </w:r>
-      <w:proofErr w:type="spellEnd"/>
-      <w:r>
-        <w:t xml:space="preserve"> = </w:t>
-      </w:r>
-      <w:proofErr w:type="spellStart"/>
-      <w:r>
-        <w:t>userAdapter</w:t>
-      </w:r>
-      <w:proofErr w:type="spellEnd"/>
-    </w:p>
-    <w:p>
-      <w:r>
-        <w:t xml:space="preserve">                    }</w:t>
-      </w:r>
-    </w:p>
-    <w:p>
-      <w:r>
-        <w:t xml:space="preserve">                } else {</w:t>
-      </w:r>
-    </w:p>
-    <w:p>
-      <w:r>
-        <w:t xml:space="preserve">                    </w:t>
-      </w:r>
-      <w:proofErr w:type="spellStart"/>
-      <w:r>
-        <w:t>Toast.makeText</w:t>
-      </w:r>
-      <w:proofErr w:type="spellEnd"/>
-      <w:r>
-        <w:t>(</w:t>
-      </w:r>
-      <w:proofErr w:type="spellStart"/>
-      <w:r>
-        <w:t>this@MainActivity</w:t>
-      </w:r>
-      <w:proofErr w:type="spellEnd"/>
-      <w:r>
-        <w:t>, "Error: ${</w:t>
-      </w:r>
-      <w:proofErr w:type="spellStart"/>
-      <w:proofErr w:type="gramStart"/>
-      <w:r>
-        <w:t>response.code</w:t>
-      </w:r>
-      <w:proofErr w:type="spellEnd"/>
-      <w:proofErr w:type="gramEnd"/>
-      <w:r>
-        <w:t xml:space="preserve">()}", </w:t>
-      </w:r>
-      <w:proofErr w:type="spellStart"/>
-      <w:r>
-        <w:t>Toast.LENGTH_SHORT</w:t>
-      </w:r>
-      <w:proofErr w:type="spellEnd"/>
-      <w:r>
-        <w:t>).show()</w:t>
-      </w:r>
-    </w:p>
-    <w:p>
-      <w:r>
-        <w:t xml:space="preserve">                }</w:t>
-      </w:r>
-    </w:p>
-    <w:p>
-      <w:r>
-        <w:t xml:space="preserve">            }</w:t>
-      </w:r>
-    </w:p>
-    <w:p/>
-    <w:p>
-      <w:r>
-        <w:t xml:space="preserve">            override fun </w:t>
-      </w:r>
-      <w:proofErr w:type="spellStart"/>
-      <w:proofErr w:type="gramStart"/>
-      <w:r>
-        <w:t>onFailure</w:t>
-      </w:r>
-      <w:proofErr w:type="spellEnd"/>
-      <w:r>
-        <w:t>(</w:t>
+      <w:proofErr w:type="gramStart"/>
+      <w:r>
+        <w:t>onFailure(</w:t>
       </w:r>
       <w:proofErr w:type="gramEnd"/>
       <w:r>
@@ -1063,41 +689,15 @@
     </w:p>
     <w:p>
       <w:r>
-        <w:t xml:space="preserve">                </w:t>
-      </w:r>
-      <w:proofErr w:type="spellStart"/>
-      <w:r>
-        <w:t>Toast.makeText</w:t>
-      </w:r>
-      <w:proofErr w:type="spellEnd"/>
-      <w:r>
-        <w:t>(</w:t>
-      </w:r>
-      <w:proofErr w:type="spellStart"/>
-      <w:r>
-        <w:t>this@MainActivity</w:t>
-      </w:r>
-      <w:proofErr w:type="spellEnd"/>
-      <w:r>
-        <w:t>, "Failure: ${</w:t>
-      </w:r>
-      <w:proofErr w:type="spellStart"/>
+        <w:t xml:space="preserve">                Toast.makeText(this@MainActivity, "Failure: ${</w:t>
+      </w:r>
       <w:proofErr w:type="gramStart"/>
       <w:r>
         <w:t>t.message</w:t>
       </w:r>
-      <w:proofErr w:type="spellEnd"/>
-      <w:proofErr w:type="gramEnd"/>
-      <w:r>
-        <w:t xml:space="preserve">}", </w:t>
-      </w:r>
-      <w:proofErr w:type="spellStart"/>
-      <w:r>
-        <w:t>Toast.LENGTH_SHORT</w:t>
-      </w:r>
-      <w:proofErr w:type="spellEnd"/>
-      <w:r>
-        <w:t>).show()</w:t>
+      <w:proofErr w:type="gramEnd"/>
+      <w:r>
+        <w:t>}", Toast.LENGTH_SHORT).show()</w:t>
       </w:r>
     </w:p>
     <w:p>
@@ -1132,52 +732,18 @@
           <w:b/>
           <w:bCs/>
         </w:rPr>
-        <w:t xml:space="preserve">6. Create the </w:t>
-      </w:r>
-      <w:proofErr w:type="spellStart"/>
-      <w:r>
-        <w:rPr>
-          <w:b/>
-          <w:bCs/>
-        </w:rPr>
-        <w:t>RecyclerView</w:t>
-      </w:r>
-      <w:proofErr w:type="spellEnd"/>
-      <w:r>
-        <w:rPr>
-          <w:b/>
-          <w:bCs/>
-        </w:rPr>
-        <w:t xml:space="preserve"> Adapter</w:t>
-      </w:r>
-    </w:p>
-    <w:p>
-      <w:r>
-        <w:t xml:space="preserve">Create an adapter for the </w:t>
-      </w:r>
-      <w:proofErr w:type="spellStart"/>
-      <w:r>
-        <w:t>RecyclerView</w:t>
-      </w:r>
-      <w:proofErr w:type="spellEnd"/>
-      <w:r>
-        <w:t xml:space="preserve">, </w:t>
-      </w:r>
-      <w:proofErr w:type="spellStart"/>
-      <w:r>
-        <w:t>UserAdapter.kt</w:t>
-      </w:r>
-      <w:proofErr w:type="spellEnd"/>
-      <w:r>
-        <w:t>:</w:t>
-      </w:r>
-    </w:p>
-    <w:p>
-      <w:proofErr w:type="spellStart"/>
+        <w:t>6. Create the RecyclerView Adapter</w:t>
+      </w:r>
+    </w:p>
+    <w:p>
+      <w:r>
+        <w:t>Create an adapter for the RecyclerView, UserAdapter.kt:</w:t>
+      </w:r>
+    </w:p>
+    <w:p>
       <w:r>
         <w:t>kotlin</w:t>
       </w:r>
-      <w:proofErr w:type="spellEnd"/>
     </w:p>
     <w:p>
       <w:r>
@@ -1188,7 +754,6 @@
       <w:r>
         <w:t xml:space="preserve">import </w:t>
       </w:r>
-      <w:proofErr w:type="spellStart"/>
       <w:proofErr w:type="gramStart"/>
       <w:r>
         <w:t>android.view</w:t>
@@ -1197,13 +762,11 @@
       <w:r>
         <w:t>.LayoutInflater</w:t>
       </w:r>
-      <w:proofErr w:type="spellEnd"/>
     </w:p>
     <w:p>
       <w:r>
         <w:t xml:space="preserve">import </w:t>
       </w:r>
-      <w:proofErr w:type="spellStart"/>
       <w:proofErr w:type="gramStart"/>
       <w:r>
         <w:t>android.view</w:t>
@@ -1212,13 +775,11 @@
       <w:r>
         <w:t>.View</w:t>
       </w:r>
-      <w:proofErr w:type="spellEnd"/>
     </w:p>
     <w:p>
       <w:r>
         <w:t xml:space="preserve">import </w:t>
       </w:r>
-      <w:proofErr w:type="spellStart"/>
       <w:proofErr w:type="gramStart"/>
       <w:r>
         <w:t>android.view</w:t>
@@ -1227,13 +788,11 @@
       <w:r>
         <w:t>.ViewGroup</w:t>
       </w:r>
-      <w:proofErr w:type="spellEnd"/>
     </w:p>
     <w:p>
       <w:r>
         <w:t xml:space="preserve">import </w:t>
       </w:r>
-      <w:proofErr w:type="spellStart"/>
       <w:proofErr w:type="gramStart"/>
       <w:r>
         <w:t>android.widget</w:t>
@@ -1242,13 +801,11 @@
       <w:r>
         <w:t>.TextView</w:t>
       </w:r>
-      <w:proofErr w:type="spellEnd"/>
     </w:p>
     <w:p>
       <w:r>
         <w:t xml:space="preserve">import </w:t>
       </w:r>
-      <w:proofErr w:type="spellStart"/>
       <w:proofErr w:type="gramStart"/>
       <w:r>
         <w:t>androidx.recyclerview</w:t>
@@ -1257,49 +814,19 @@
       <w:r>
         <w:t>.widget.RecyclerView</w:t>
       </w:r>
-      <w:proofErr w:type="spellEnd"/>
     </w:p>
     <w:p/>
     <w:p>
       <w:r>
         <w:t xml:space="preserve">class </w:t>
       </w:r>
-      <w:proofErr w:type="spellStart"/>
-      <w:proofErr w:type="gramStart"/>
-      <w:r>
-        <w:t>UserAdapter</w:t>
-      </w:r>
-      <w:proofErr w:type="spellEnd"/>
-      <w:r>
-        <w:t>(</w:t>
-      </w:r>
-      <w:proofErr w:type="gramEnd"/>
-      <w:r>
-        <w:t xml:space="preserve">private </w:t>
-      </w:r>
-      <w:proofErr w:type="spellStart"/>
-      <w:r>
-        <w:t>val</w:t>
-      </w:r>
-      <w:proofErr w:type="spellEnd"/>
-      <w:r>
-        <w:t xml:space="preserve"> users: List&lt;User&gt;) : </w:t>
-      </w:r>
-      <w:proofErr w:type="spellStart"/>
-      <w:r>
-        <w:t>RecyclerView.Adapter</w:t>
-      </w:r>
-      <w:proofErr w:type="spellEnd"/>
-      <w:r>
-        <w:t>&lt;</w:t>
-      </w:r>
-      <w:proofErr w:type="spellStart"/>
-      <w:r>
-        <w:t>UserAdapter.UserViewHolder</w:t>
-      </w:r>
-      <w:proofErr w:type="spellEnd"/>
-      <w:r>
-        <w:t>&gt;() {</w:t>
+      <w:proofErr w:type="gramStart"/>
+      <w:r>
+        <w:t>UserAdapter(</w:t>
+      </w:r>
+      <w:proofErr w:type="gramEnd"/>
+      <w:r>
+        <w:t>private val users: List&lt;User&gt;) : RecyclerView.Adapter&lt;UserAdapter.UserViewHolder&gt;() {</w:t>
       </w:r>
     </w:p>
     <w:p/>
@@ -1307,139 +834,126 @@
       <w:r>
         <w:t xml:space="preserve">    class </w:t>
       </w:r>
-      <w:proofErr w:type="spellStart"/>
-      <w:proofErr w:type="gramStart"/>
-      <w:r>
-        <w:t>UserViewHolder</w:t>
-      </w:r>
-      <w:proofErr w:type="spellEnd"/>
-      <w:r>
-        <w:t>(</w:t>
-      </w:r>
-      <w:proofErr w:type="spellStart"/>
-      <w:proofErr w:type="gramEnd"/>
-      <w:r>
-        <w:t>itemView</w:t>
-      </w:r>
-      <w:proofErr w:type="spellEnd"/>
-      <w:r>
-        <w:t xml:space="preserve">: View) : </w:t>
-      </w:r>
-      <w:proofErr w:type="spellStart"/>
-      <w:r>
-        <w:t>RecyclerView.ViewHolder</w:t>
-      </w:r>
-      <w:proofErr w:type="spellEnd"/>
-      <w:r>
-        <w:t>(</w:t>
-      </w:r>
-      <w:proofErr w:type="spellStart"/>
-      <w:r>
-        <w:t>itemView</w:t>
-      </w:r>
-      <w:proofErr w:type="spellEnd"/>
-      <w:r>
-        <w:t>) {</w:t>
+      <w:proofErr w:type="gramStart"/>
+      <w:r>
+        <w:t>UserViewHolder(</w:t>
+      </w:r>
+      <w:proofErr w:type="gramEnd"/>
+      <w:r>
+        <w:t>itemView: View) : RecyclerView.ViewHolder(itemView) {</w:t>
+      </w:r>
+    </w:p>
+    <w:p>
+      <w:r>
+        <w:t xml:space="preserve">        val nameTextView: TextView = itemView.findViewById(R.</w:t>
+      </w:r>
+      <w:proofErr w:type="gramStart"/>
+      <w:r>
+        <w:t>id.nameTextView</w:t>
+      </w:r>
+      <w:proofErr w:type="gramEnd"/>
+      <w:r>
+        <w:t>)</w:t>
+      </w:r>
+    </w:p>
+    <w:p>
+      <w:r>
+        <w:t xml:space="preserve">        val emailTextView: TextView = itemView.findViewById(R.</w:t>
+      </w:r>
+      <w:proofErr w:type="gramStart"/>
+      <w:r>
+        <w:t>id.emailTextView</w:t>
+      </w:r>
+      <w:proofErr w:type="gramEnd"/>
+      <w:r>
+        <w:t>)</w:t>
+      </w:r>
+    </w:p>
+    <w:p>
+      <w:r>
+        <w:t xml:space="preserve">    }</w:t>
+      </w:r>
+    </w:p>
+    <w:p/>
+    <w:p>
+      <w:r>
+        <w:t xml:space="preserve">    override fun </w:t>
+      </w:r>
+      <w:proofErr w:type="gramStart"/>
+      <w:r>
+        <w:t>onCreateViewHolder(</w:t>
+      </w:r>
+      <w:proofErr w:type="gramEnd"/>
+      <w:r>
+        <w:t>parent: ViewGroup, viewType: Int): UserViewHolder {</w:t>
+      </w:r>
+    </w:p>
+    <w:p>
+      <w:r>
+        <w:t xml:space="preserve">        val view = LayoutInflater.from(</w:t>
+      </w:r>
+      <w:proofErr w:type="gramStart"/>
+      <w:r>
+        <w:t>parent.context</w:t>
+      </w:r>
+      <w:proofErr w:type="gramEnd"/>
+      <w:r>
+        <w:t>).inflate(R.layout.item_user, parent, false)</w:t>
+      </w:r>
+    </w:p>
+    <w:p>
+      <w:r>
+        <w:t xml:space="preserve">        return UserViewHolder(view)</w:t>
+      </w:r>
+    </w:p>
+    <w:p>
+      <w:r>
+        <w:t xml:space="preserve">    }</w:t>
+      </w:r>
+    </w:p>
+    <w:p/>
+    <w:p>
+      <w:r>
+        <w:t xml:space="preserve">    override fun </w:t>
+      </w:r>
+      <w:proofErr w:type="gramStart"/>
+      <w:r>
+        <w:t>onBindViewHolder(</w:t>
+      </w:r>
+      <w:proofErr w:type="gramEnd"/>
+      <w:r>
+        <w:t>holder: UserViewHolder, position: Int) {</w:t>
+      </w:r>
+    </w:p>
+    <w:p>
+      <w:r>
+        <w:t xml:space="preserve">        val user = users[position]</w:t>
       </w:r>
     </w:p>
     <w:p>
       <w:r>
         <w:t xml:space="preserve">        </w:t>
       </w:r>
-      <w:proofErr w:type="spellStart"/>
-      <w:r>
-        <w:t>val</w:t>
-      </w:r>
-      <w:proofErr w:type="spellEnd"/>
-      <w:r>
-        <w:t xml:space="preserve"> </w:t>
-      </w:r>
-      <w:proofErr w:type="spellStart"/>
-      <w:r>
-        <w:t>nameTextView</w:t>
-      </w:r>
-      <w:proofErr w:type="spellEnd"/>
-      <w:r>
-        <w:t xml:space="preserve">: </w:t>
-      </w:r>
-      <w:proofErr w:type="spellStart"/>
-      <w:r>
-        <w:t>TextView</w:t>
-      </w:r>
-      <w:proofErr w:type="spellEnd"/>
-      <w:r>
-        <w:t xml:space="preserve"> = </w:t>
-      </w:r>
-      <w:proofErr w:type="spellStart"/>
-      <w:r>
-        <w:t>itemView.findViewById</w:t>
-      </w:r>
-      <w:proofErr w:type="spellEnd"/>
-      <w:r>
-        <w:t>(</w:t>
-      </w:r>
-      <w:proofErr w:type="spellStart"/>
-      <w:r>
-        <w:t>R.</w:t>
-      </w:r>
-      <w:proofErr w:type="gramStart"/>
-      <w:r>
-        <w:t>id.nameTextView</w:t>
-      </w:r>
-      <w:proofErr w:type="spellEnd"/>
-      <w:proofErr w:type="gramEnd"/>
-      <w:r>
-        <w:t>)</w:t>
+      <w:proofErr w:type="gramStart"/>
+      <w:r>
+        <w:t>holder.nameTextView.text</w:t>
+      </w:r>
+      <w:proofErr w:type="gramEnd"/>
+      <w:r>
+        <w:t xml:space="preserve"> = user.name</w:t>
       </w:r>
     </w:p>
     <w:p>
       <w:r>
         <w:t xml:space="preserve">        </w:t>
       </w:r>
-      <w:proofErr w:type="spellStart"/>
-      <w:r>
-        <w:t>val</w:t>
-      </w:r>
-      <w:proofErr w:type="spellEnd"/>
-      <w:r>
-        <w:t xml:space="preserve"> </w:t>
-      </w:r>
-      <w:proofErr w:type="spellStart"/>
-      <w:r>
-        <w:t>emailTextView</w:t>
-      </w:r>
-      <w:proofErr w:type="spellEnd"/>
-      <w:r>
-        <w:t xml:space="preserve">: </w:t>
-      </w:r>
-      <w:proofErr w:type="spellStart"/>
-      <w:r>
-        <w:t>TextView</w:t>
-      </w:r>
-      <w:proofErr w:type="spellEnd"/>
-      <w:r>
-        <w:t xml:space="preserve"> = </w:t>
-      </w:r>
-      <w:proofErr w:type="spellStart"/>
-      <w:r>
-        <w:t>itemView.findViewById</w:t>
-      </w:r>
-      <w:proofErr w:type="spellEnd"/>
-      <w:r>
-        <w:t>(</w:t>
-      </w:r>
-      <w:proofErr w:type="spellStart"/>
-      <w:r>
-        <w:t>R.</w:t>
-      </w:r>
-      <w:proofErr w:type="gramStart"/>
-      <w:r>
-        <w:t>id.emailTextView</w:t>
-      </w:r>
-      <w:proofErr w:type="spellEnd"/>
-      <w:proofErr w:type="gramEnd"/>
-      <w:r>
-        <w:t>)</w:t>
+      <w:proofErr w:type="gramStart"/>
+      <w:r>
+        <w:t>holder.emailTextView.text</w:t>
+      </w:r>
+      <w:proofErr w:type="gramEnd"/>
+      <w:r>
+        <w:t xml:space="preserve"> = user.email</w:t>
       </w:r>
     </w:p>
     <w:p>
@@ -1452,204 +966,14 @@
       <w:r>
         <w:t xml:space="preserve">    override fun </w:t>
       </w:r>
-      <w:proofErr w:type="spellStart"/>
-      <w:proofErr w:type="gramStart"/>
-      <w:r>
-        <w:t>onCreateViewHolder</w:t>
-      </w:r>
-      <w:proofErr w:type="spellEnd"/>
-      <w:r>
-        <w:t>(</w:t>
-      </w:r>
-      <w:proofErr w:type="gramEnd"/>
-      <w:r>
-        <w:t xml:space="preserve">parent: </w:t>
-      </w:r>
-      <w:proofErr w:type="spellStart"/>
-      <w:r>
-        <w:t>ViewGroup</w:t>
-      </w:r>
-      <w:proofErr w:type="spellEnd"/>
-      <w:r>
-        <w:t xml:space="preserve">, </w:t>
-      </w:r>
-      <w:proofErr w:type="spellStart"/>
-      <w:r>
-        <w:t>viewType</w:t>
-      </w:r>
-      <w:proofErr w:type="spellEnd"/>
-      <w:r>
-        <w:t xml:space="preserve">: Int): </w:t>
-      </w:r>
-      <w:proofErr w:type="spellStart"/>
-      <w:r>
-        <w:t>UserViewHolder</w:t>
-      </w:r>
-      <w:proofErr w:type="spellEnd"/>
-      <w:r>
-        <w:t xml:space="preserve"> {</w:t>
-      </w:r>
-    </w:p>
-    <w:p>
-      <w:r>
-        <w:t xml:space="preserve">        </w:t>
-      </w:r>
-      <w:proofErr w:type="spellStart"/>
-      <w:r>
-        <w:t>val</w:t>
-      </w:r>
-      <w:proofErr w:type="spellEnd"/>
-      <w:r>
-        <w:t xml:space="preserve"> view = </w:t>
-      </w:r>
-      <w:proofErr w:type="spellStart"/>
-      <w:r>
-        <w:t>LayoutInflater.from</w:t>
-      </w:r>
-      <w:proofErr w:type="spellEnd"/>
-      <w:r>
-        <w:t>(</w:t>
-      </w:r>
-      <w:proofErr w:type="spellStart"/>
-      <w:proofErr w:type="gramStart"/>
-      <w:r>
-        <w:t>parent.context</w:t>
-      </w:r>
-      <w:proofErr w:type="spellEnd"/>
-      <w:proofErr w:type="gramEnd"/>
-      <w:r>
-        <w:t>).inflate(</w:t>
-      </w:r>
-      <w:proofErr w:type="spellStart"/>
-      <w:r>
-        <w:t>R.layout.item_user</w:t>
-      </w:r>
-      <w:proofErr w:type="spellEnd"/>
-      <w:r>
-        <w:t>, parent, false)</w:t>
-      </w:r>
-    </w:p>
-    <w:p>
-      <w:r>
-        <w:t xml:space="preserve">        return </w:t>
-      </w:r>
-      <w:proofErr w:type="spellStart"/>
-      <w:r>
-        <w:t>UserViewHolder</w:t>
-      </w:r>
-      <w:proofErr w:type="spellEnd"/>
-      <w:r>
-        <w:t>(view)</w:t>
-      </w:r>
-    </w:p>
-    <w:p>
-      <w:r>
-        <w:t xml:space="preserve">    }</w:t>
-      </w:r>
-    </w:p>
-    <w:p/>
-    <w:p>
-      <w:r>
-        <w:t xml:space="preserve">    override fun </w:t>
-      </w:r>
-      <w:proofErr w:type="spellStart"/>
-      <w:proofErr w:type="gramStart"/>
-      <w:r>
-        <w:t>onBindViewHolder</w:t>
-      </w:r>
-      <w:proofErr w:type="spellEnd"/>
-      <w:r>
-        <w:t>(</w:t>
-      </w:r>
-      <w:proofErr w:type="gramEnd"/>
-      <w:r>
-        <w:t xml:space="preserve">holder: </w:t>
-      </w:r>
-      <w:proofErr w:type="spellStart"/>
-      <w:r>
-        <w:t>UserViewHolder</w:t>
-      </w:r>
-      <w:proofErr w:type="spellEnd"/>
-      <w:r>
-        <w:t>, position: Int) {</w:t>
-      </w:r>
-    </w:p>
-    <w:p>
-      <w:r>
-        <w:t xml:space="preserve">        </w:t>
-      </w:r>
-      <w:proofErr w:type="spellStart"/>
-      <w:r>
-        <w:t>val</w:t>
-      </w:r>
-      <w:proofErr w:type="spellEnd"/>
-      <w:r>
-        <w:t xml:space="preserve"> user = users[position]</w:t>
-      </w:r>
-    </w:p>
-    <w:p>
-      <w:r>
-        <w:t xml:space="preserve">        </w:t>
-      </w:r>
-      <w:proofErr w:type="spellStart"/>
-      <w:proofErr w:type="gramStart"/>
-      <w:r>
-        <w:t>holder.nameTextView.text</w:t>
-      </w:r>
-      <w:proofErr w:type="spellEnd"/>
-      <w:proofErr w:type="gramEnd"/>
-      <w:r>
-        <w:t xml:space="preserve"> = user.name</w:t>
-      </w:r>
-    </w:p>
-    <w:p>
-      <w:r>
-        <w:t xml:space="preserve">        </w:t>
-      </w:r>
-      <w:proofErr w:type="spellStart"/>
-      <w:proofErr w:type="gramStart"/>
-      <w:r>
-        <w:t>holder.emailTextView.text</w:t>
-      </w:r>
-      <w:proofErr w:type="spellEnd"/>
-      <w:proofErr w:type="gramEnd"/>
-      <w:r>
-        <w:t xml:space="preserve"> = </w:t>
-      </w:r>
-      <w:proofErr w:type="spellStart"/>
-      <w:r>
-        <w:t>user.email</w:t>
-      </w:r>
-      <w:proofErr w:type="spellEnd"/>
-    </w:p>
-    <w:p>
-      <w:r>
-        <w:t xml:space="preserve">    }</w:t>
-      </w:r>
-    </w:p>
-    <w:p/>
-    <w:p>
-      <w:r>
-        <w:t xml:space="preserve">    override fun </w:t>
-      </w:r>
-      <w:proofErr w:type="spellStart"/>
-      <w:proofErr w:type="gramStart"/>
-      <w:r>
-        <w:t>getItemCount</w:t>
-      </w:r>
-      <w:proofErr w:type="spellEnd"/>
-      <w:r>
-        <w:t>(</w:t>
-      </w:r>
-      <w:proofErr w:type="gramEnd"/>
-      <w:r>
-        <w:t xml:space="preserve">) = </w:t>
-      </w:r>
-      <w:proofErr w:type="spellStart"/>
-      <w:r>
-        <w:t>users.size</w:t>
-      </w:r>
-      <w:proofErr w:type="spellEnd"/>
+      <w:proofErr w:type="gramStart"/>
+      <w:r>
+        <w:t>getItemCount(</w:t>
+      </w:r>
+      <w:proofErr w:type="gramEnd"/>
+      <w:r>
+        <w:t>) = users.size</w:t>
+      </w:r>
     </w:p>
     <w:p>
       <w:r>
@@ -1700,7 +1024,6 @@
       <w:r>
         <w:t>&lt;</w:t>
       </w:r>
-      <w:proofErr w:type="spellStart"/>
       <w:proofErr w:type="gramStart"/>
       <w:r>
         <w:t>androidx.recyclerview</w:t>
@@ -1709,102 +1032,49 @@
       <w:r>
         <w:t>.widget.RecyclerView</w:t>
       </w:r>
-      <w:proofErr w:type="spellEnd"/>
+    </w:p>
+    <w:p>
+      <w:r>
+        <w:t xml:space="preserve">    android:id="@+id/recyclerView"</w:t>
+      </w:r>
     </w:p>
     <w:p>
       <w:r>
         <w:t xml:space="preserve">    </w:t>
       </w:r>
-      <w:proofErr w:type="spellStart"/>
-      <w:r>
-        <w:t>android:id</w:t>
-      </w:r>
-      <w:proofErr w:type="spellEnd"/>
-      <w:r>
-        <w:t>="@+id/</w:t>
-      </w:r>
-      <w:proofErr w:type="spellStart"/>
-      <w:r>
-        <w:t>recyclerView</w:t>
-      </w:r>
-      <w:proofErr w:type="spellEnd"/>
-      <w:r>
-        <w:t>"</w:t>
+      <w:proofErr w:type="gramStart"/>
+      <w:r>
+        <w:t>android:layout</w:t>
+      </w:r>
+      <w:proofErr w:type="gramEnd"/>
+      <w:r>
+        <w:t>_width="match_parent"</w:t>
       </w:r>
     </w:p>
     <w:p>
       <w:r>
         <w:t xml:space="preserve">    </w:t>
       </w:r>
-      <w:proofErr w:type="spellStart"/>
       <w:proofErr w:type="gramStart"/>
       <w:r>
         <w:t>android:layout</w:t>
       </w:r>
       <w:proofErr w:type="gramEnd"/>
       <w:r>
-        <w:t>_width</w:t>
-      </w:r>
-      <w:proofErr w:type="spellEnd"/>
-      <w:r>
-        <w:t>="</w:t>
-      </w:r>
-      <w:proofErr w:type="spellStart"/>
-      <w:r>
-        <w:t>match_parent</w:t>
-      </w:r>
-      <w:proofErr w:type="spellEnd"/>
-      <w:r>
-        <w:t>"</w:t>
+        <w:t>_height="match_parent"</w:t>
       </w:r>
     </w:p>
     <w:p>
       <w:r>
         <w:t xml:space="preserve">    </w:t>
       </w:r>
-      <w:proofErr w:type="spellStart"/>
-      <w:proofErr w:type="gramStart"/>
-      <w:r>
-        <w:t>android:layout</w:t>
-      </w:r>
-      <w:proofErr w:type="gramEnd"/>
-      <w:r>
-        <w:t>_height</w:t>
-      </w:r>
-      <w:proofErr w:type="spellEnd"/>
-      <w:r>
-        <w:t>="</w:t>
-      </w:r>
-      <w:proofErr w:type="spellStart"/>
-      <w:r>
-        <w:t>match_parent</w:t>
-      </w:r>
-      <w:proofErr w:type="spellEnd"/>
-      <w:r>
-        <w:t>"</w:t>
-      </w:r>
-    </w:p>
-    <w:p>
-      <w:r>
-        <w:t xml:space="preserve">    </w:t>
-      </w:r>
-      <w:proofErr w:type="spellStart"/>
       <w:proofErr w:type="gramStart"/>
       <w:r>
         <w:t>tools:listitem</w:t>
       </w:r>
-      <w:proofErr w:type="spellEnd"/>
-      <w:proofErr w:type="gramEnd"/>
-      <w:r>
-        <w:t>="@layout/</w:t>
-      </w:r>
-      <w:proofErr w:type="spellStart"/>
-      <w:r>
-        <w:t>item_user</w:t>
-      </w:r>
-      <w:proofErr w:type="spellEnd"/>
-      <w:r>
-        <w:t>" /&gt;</w:t>
+      <w:proofErr w:type="gramEnd"/>
+      <w:r>
+        <w:t>="@layout/item_user" /&gt;</w:t>
       </w:r>
     </w:p>
     <w:p>
@@ -1834,100 +1104,57 @@
     </w:p>
     <w:p>
       <w:r>
-        <w:t>&lt;</w:t>
-      </w:r>
-      <w:proofErr w:type="spellStart"/>
-      <w:r>
-        <w:t>LinearLayout</w:t>
-      </w:r>
-      <w:proofErr w:type="spellEnd"/>
+        <w:t>&lt;LinearLayout</w:t>
+      </w:r>
     </w:p>
     <w:p>
       <w:r>
         <w:lastRenderedPageBreak/>
         <w:t xml:space="preserve">    </w:t>
       </w:r>
-      <w:proofErr w:type="spellStart"/>
       <w:proofErr w:type="gramStart"/>
       <w:r>
         <w:t>xmlns:android</w:t>
       </w:r>
-      <w:proofErr w:type="spellEnd"/>
-      <w:proofErr w:type="gramEnd"/>
-      <w:r>
-        <w:t>="http://schemas.android.com/</w:t>
-      </w:r>
-      <w:proofErr w:type="spellStart"/>
-      <w:r>
-        <w:t>apk</w:t>
-      </w:r>
-      <w:proofErr w:type="spellEnd"/>
-      <w:r>
-        <w:t>/res/android"</w:t>
+      <w:proofErr w:type="gramEnd"/>
+      <w:r>
+        <w:t>="http://schemas.android.com/apk/res/android"</w:t>
       </w:r>
     </w:p>
     <w:p>
       <w:r>
         <w:t xml:space="preserve">    </w:t>
       </w:r>
-      <w:proofErr w:type="spellStart"/>
       <w:proofErr w:type="gramStart"/>
       <w:r>
         <w:t>android:layout</w:t>
       </w:r>
       <w:proofErr w:type="gramEnd"/>
       <w:r>
-        <w:t>_width</w:t>
-      </w:r>
-      <w:proofErr w:type="spellEnd"/>
-      <w:r>
-        <w:t>="</w:t>
-      </w:r>
-      <w:proofErr w:type="spellStart"/>
-      <w:r>
-        <w:t>match_parent</w:t>
-      </w:r>
-      <w:proofErr w:type="spellEnd"/>
-      <w:r>
-        <w:t>"</w:t>
+        <w:t>_width="match_parent"</w:t>
       </w:r>
     </w:p>
     <w:p>
       <w:r>
         <w:t xml:space="preserve">    </w:t>
       </w:r>
-      <w:proofErr w:type="spellStart"/>
       <w:proofErr w:type="gramStart"/>
       <w:r>
         <w:t>android:layout</w:t>
       </w:r>
       <w:proofErr w:type="gramEnd"/>
       <w:r>
-        <w:t>_height</w:t>
-      </w:r>
-      <w:proofErr w:type="spellEnd"/>
-      <w:r>
-        <w:t>="</w:t>
-      </w:r>
-      <w:proofErr w:type="spellStart"/>
-      <w:r>
-        <w:t>wrap_content</w:t>
-      </w:r>
-      <w:proofErr w:type="spellEnd"/>
-      <w:r>
-        <w:t>"</w:t>
+        <w:t>_height="wrap_content"</w:t>
       </w:r>
     </w:p>
     <w:p>
       <w:r>
         <w:t xml:space="preserve">    </w:t>
       </w:r>
-      <w:proofErr w:type="spellStart"/>
       <w:proofErr w:type="gramStart"/>
       <w:r>
         <w:t>android:orientation</w:t>
       </w:r>
-      <w:proofErr w:type="spellEnd"/>
       <w:proofErr w:type="gramEnd"/>
       <w:r>
         <w:t>="vertical"</w:t>
@@ -1937,12 +1164,10 @@
       <w:r>
         <w:t xml:space="preserve">    </w:t>
       </w:r>
-      <w:proofErr w:type="spellStart"/>
       <w:proofErr w:type="gramStart"/>
       <w:r>
         <w:t>android:padding</w:t>
       </w:r>
-      <w:proofErr w:type="spellEnd"/>
       <w:proofErr w:type="gramEnd"/>
       <w:r>
         <w:t>="16dp"&gt;</w:t>
@@ -1951,211 +1176,111 @@
     <w:p/>
     <w:p>
       <w:r>
-        <w:t xml:space="preserve">    &lt;</w:t>
-      </w:r>
-      <w:proofErr w:type="spellStart"/>
-      <w:r>
-        <w:t>TextView</w:t>
-      </w:r>
-      <w:proofErr w:type="spellEnd"/>
+        <w:t xml:space="preserve">    &lt;TextView</w:t>
+      </w:r>
+    </w:p>
+    <w:p>
+      <w:r>
+        <w:t xml:space="preserve">        android:id="@+id/nameTextView"</w:t>
+      </w:r>
     </w:p>
     <w:p>
       <w:r>
         <w:t xml:space="preserve">        </w:t>
       </w:r>
-      <w:proofErr w:type="spellStart"/>
-      <w:r>
-        <w:t>android:id</w:t>
-      </w:r>
-      <w:proofErr w:type="spellEnd"/>
-      <w:r>
-        <w:t>="@+id/</w:t>
-      </w:r>
-      <w:proofErr w:type="spellStart"/>
-      <w:r>
-        <w:t>nameTextView</w:t>
-      </w:r>
-      <w:proofErr w:type="spellEnd"/>
-      <w:r>
-        <w:t>"</w:t>
+      <w:proofErr w:type="gramStart"/>
+      <w:r>
+        <w:t>android:layout</w:t>
+      </w:r>
+      <w:proofErr w:type="gramEnd"/>
+      <w:r>
+        <w:t>_width="wrap_content"</w:t>
       </w:r>
     </w:p>
     <w:p>
       <w:r>
         <w:t xml:space="preserve">        </w:t>
       </w:r>
-      <w:proofErr w:type="spellStart"/>
       <w:proofErr w:type="gramStart"/>
       <w:r>
         <w:t>android:layout</w:t>
       </w:r>
       <w:proofErr w:type="gramEnd"/>
       <w:r>
-        <w:t>_width</w:t>
-      </w:r>
-      <w:proofErr w:type="spellEnd"/>
-      <w:r>
-        <w:t>="</w:t>
-      </w:r>
-      <w:proofErr w:type="spellStart"/>
-      <w:r>
-        <w:t>wrap_content</w:t>
-      </w:r>
-      <w:proofErr w:type="spellEnd"/>
-      <w:r>
-        <w:t>"</w:t>
+        <w:t>_height="wrap_content"</w:t>
       </w:r>
     </w:p>
     <w:p>
       <w:r>
         <w:t xml:space="preserve">        </w:t>
       </w:r>
-      <w:proofErr w:type="spellStart"/>
+      <w:proofErr w:type="gramStart"/>
+      <w:r>
+        <w:t>android:textStyle</w:t>
+      </w:r>
+      <w:proofErr w:type="gramEnd"/>
+      <w:r>
+        <w:t>="bold"</w:t>
+      </w:r>
+    </w:p>
+    <w:p>
+      <w:r>
+        <w:t xml:space="preserve">        </w:t>
+      </w:r>
+      <w:proofErr w:type="gramStart"/>
+      <w:r>
+        <w:t>android:textSize</w:t>
+      </w:r>
+      <w:proofErr w:type="gramEnd"/>
+      <w:r>
+        <w:t>="16sp" /&gt;</w:t>
+      </w:r>
+    </w:p>
+    <w:p/>
+    <w:p>
+      <w:r>
+        <w:t xml:space="preserve">    &lt;TextView</w:t>
+      </w:r>
+    </w:p>
+    <w:p>
+      <w:r>
+        <w:t xml:space="preserve">        android:id="@+id/emailTextView"</w:t>
+      </w:r>
+    </w:p>
+    <w:p>
+      <w:r>
+        <w:t xml:space="preserve">        </w:t>
+      </w:r>
       <w:proofErr w:type="gramStart"/>
       <w:r>
         <w:t>android:layout</w:t>
       </w:r>
       <w:proofErr w:type="gramEnd"/>
       <w:r>
-        <w:t>_height</w:t>
-      </w:r>
-      <w:proofErr w:type="spellEnd"/>
-      <w:r>
-        <w:t>="</w:t>
-      </w:r>
-      <w:proofErr w:type="spellStart"/>
-      <w:r>
-        <w:t>wrap_content</w:t>
-      </w:r>
-      <w:proofErr w:type="spellEnd"/>
-      <w:r>
-        <w:t>"</w:t>
+        <w:t>_width="wrap_content"</w:t>
       </w:r>
     </w:p>
     <w:p>
       <w:r>
         <w:t xml:space="preserve">        </w:t>
       </w:r>
-      <w:proofErr w:type="spellStart"/>
-      <w:proofErr w:type="gramStart"/>
-      <w:r>
-        <w:t>android:textStyle</w:t>
-      </w:r>
-      <w:proofErr w:type="spellEnd"/>
-      <w:proofErr w:type="gramEnd"/>
-      <w:r>
-        <w:t>="bold"</w:t>
+      <w:proofErr w:type="gramStart"/>
+      <w:r>
+        <w:t>android:layout</w:t>
+      </w:r>
+      <w:proofErr w:type="gramEnd"/>
+      <w:r>
+        <w:t>_height="wrap_content"</w:t>
       </w:r>
     </w:p>
     <w:p>
       <w:r>
         <w:t xml:space="preserve">        </w:t>
       </w:r>
-      <w:proofErr w:type="spellStart"/>
       <w:proofErr w:type="gramStart"/>
       <w:r>
         <w:t>android:textSize</w:t>
       </w:r>
-      <w:proofErr w:type="spellEnd"/>
-      <w:proofErr w:type="gramEnd"/>
-      <w:r>
-        <w:t>="16sp" /&gt;</w:t>
-      </w:r>
-    </w:p>
-    <w:p/>
-    <w:p>
-      <w:r>
-        <w:t xml:space="preserve">    &lt;</w:t>
-      </w:r>
-      <w:proofErr w:type="spellStart"/>
-      <w:r>
-        <w:t>TextView</w:t>
-      </w:r>
-      <w:proofErr w:type="spellEnd"/>
-    </w:p>
-    <w:p>
-      <w:r>
-        <w:t xml:space="preserve">        </w:t>
-      </w:r>
-      <w:proofErr w:type="spellStart"/>
-      <w:r>
-        <w:t>android:id</w:t>
-      </w:r>
-      <w:proofErr w:type="spellEnd"/>
-      <w:r>
-        <w:t>="@+id/</w:t>
-      </w:r>
-      <w:proofErr w:type="spellStart"/>
-      <w:r>
-        <w:t>emailTextView</w:t>
-      </w:r>
-      <w:proofErr w:type="spellEnd"/>
-      <w:r>
-        <w:t>"</w:t>
-      </w:r>
-    </w:p>
-    <w:p>
-      <w:r>
-        <w:t xml:space="preserve">        </w:t>
-      </w:r>
-      <w:proofErr w:type="spellStart"/>
-      <w:proofErr w:type="gramStart"/>
-      <w:r>
-        <w:t>android:layout</w:t>
-      </w:r>
-      <w:proofErr w:type="gramEnd"/>
-      <w:r>
-        <w:t>_width</w:t>
-      </w:r>
-      <w:proofErr w:type="spellEnd"/>
-      <w:r>
-        <w:t>="</w:t>
-      </w:r>
-      <w:proofErr w:type="spellStart"/>
-      <w:r>
-        <w:t>wrap_content</w:t>
-      </w:r>
-      <w:proofErr w:type="spellEnd"/>
-      <w:r>
-        <w:t>"</w:t>
-      </w:r>
-    </w:p>
-    <w:p>
-      <w:r>
-        <w:t xml:space="preserve">        </w:t>
-      </w:r>
-      <w:proofErr w:type="spellStart"/>
-      <w:proofErr w:type="gramStart"/>
-      <w:r>
-        <w:t>android:layout</w:t>
-      </w:r>
-      <w:proofErr w:type="gramEnd"/>
-      <w:r>
-        <w:t>_height</w:t>
-      </w:r>
-      <w:proofErr w:type="spellEnd"/>
-      <w:r>
-        <w:t>="</w:t>
-      </w:r>
-      <w:proofErr w:type="spellStart"/>
-      <w:r>
-        <w:t>wrap_content</w:t>
-      </w:r>
-      <w:proofErr w:type="spellEnd"/>
-      <w:r>
-        <w:t>"</w:t>
-      </w:r>
-    </w:p>
-    <w:p>
-      <w:r>
-        <w:t xml:space="preserve">        </w:t>
-      </w:r>
-      <w:proofErr w:type="spellStart"/>
-      <w:proofErr w:type="gramStart"/>
-      <w:r>
-        <w:t>android:textSize</w:t>
-      </w:r>
-      <w:proofErr w:type="spellEnd"/>
       <w:proofErr w:type="gramEnd"/>
       <w:r>
         <w:t>="14sp" /&gt;</w:t>
@@ -2163,15 +1288,7 @@
     </w:p>
     <w:p>
       <w:r>
-        <w:t>&lt;/</w:t>
-      </w:r>
-      <w:proofErr w:type="spellStart"/>
-      <w:r>
-        <w:t>LinearLayout</w:t>
-      </w:r>
-      <w:proofErr w:type="spellEnd"/>
-      <w:r>
-        <w:t>&gt;</w:t>
+        <w:t>&lt;/LinearLayout&gt;</w:t>
       </w:r>
     </w:p>
     <w:p>
@@ -2197,15 +1314,7 @@
         </w:numPr>
       </w:pPr>
       <w:r>
-        <w:t xml:space="preserve">Ensure your BASE_URL in </w:t>
-      </w:r>
-      <w:proofErr w:type="spellStart"/>
-      <w:r>
-        <w:t>RetrofitClient</w:t>
-      </w:r>
-      <w:proofErr w:type="spellEnd"/>
-      <w:r>
-        <w:t xml:space="preserve"> points to a valid API.</w:t>
+        <w:t>Ensure your BASE_URL in RetrofitClient points to a valid API.</w:t>
       </w:r>
     </w:p>
     <w:p>
@@ -2216,15 +1325,7 @@
         </w:numPr>
       </w:pPr>
       <w:r>
-        <w:t xml:space="preserve">Run the app. The list of users should display in a </w:t>
-      </w:r>
-      <w:proofErr w:type="spellStart"/>
-      <w:r>
-        <w:t>RecyclerView</w:t>
-      </w:r>
-      <w:proofErr w:type="spellEnd"/>
-      <w:r>
-        <w:t>.</w:t>
+        <w:t>Run the app. The list of users should display in a RecyclerView.</w:t>
       </w:r>
     </w:p>
     <w:p>

</xml_diff>